<commit_message>
added poll to main operators, added warning box to collect originals, added warning for no path
</commit_message>
<xml_diff>
--- a/Documentation_VSE Archiver.docx
+++ b/Documentation_VSE Archiver.docx
@@ -12,21 +12,7 @@
         <w:rPr>
           <w:lang w:val="en-US"/>
         </w:rPr>
-        <w:t xml:space="preserve">VSE </w:t>
-      </w:r>
-      <w:proofErr w:type="spellStart"/>
-      <w:r>
-        <w:rPr>
-          <w:lang w:val="en-US"/>
-        </w:rPr>
-        <w:t>Archiver</w:t>
-      </w:r>
-      <w:proofErr w:type="spellEnd"/>
-      <w:r>
-        <w:rPr>
-          <w:lang w:val="en-US"/>
-        </w:rPr>
-        <w:t>:</w:t>
+        <w:t>VSE Archiver:</w:t>
       </w:r>
       <w:r>
         <w:rPr>
@@ -40,7 +26,6 @@
         </w:rPr>
         <w:t xml:space="preserve"> </w:t>
       </w:r>
-      <w:proofErr w:type="spellStart"/>
       <w:r>
         <w:rPr>
           <w:lang w:val="en-US"/>
@@ -53,21 +38,18 @@
         </w:rPr>
         <w:t>project</w:t>
       </w:r>
-      <w:proofErr w:type="spellEnd"/>
       <w:r>
         <w:rPr>
           <w:lang w:val="en-US"/>
         </w:rPr>
         <w:t xml:space="preserve"> </w:t>
       </w:r>
-      <w:proofErr w:type="spellStart"/>
       <w:r>
         <w:rPr>
           <w:lang w:val="en-US"/>
         </w:rPr>
         <w:t>BackUp</w:t>
       </w:r>
-      <w:proofErr w:type="spellEnd"/>
       <w:r>
         <w:rPr>
           <w:lang w:val="en-US"/>
@@ -85,58 +67,8 @@
         <w:rPr>
           <w:lang w:val="en-US"/>
         </w:rPr>
-        <w:t xml:space="preserve">The VSE </w:t>
-      </w:r>
-      <w:proofErr w:type="spellStart"/>
-      <w:r>
-        <w:rPr>
-          <w:lang w:val="en-US"/>
-        </w:rPr>
-        <w:t>Archiver</w:t>
-      </w:r>
-      <w:proofErr w:type="spellEnd"/>
-      <w:r>
-        <w:rPr>
-          <w:lang w:val="en-US"/>
-        </w:rPr>
-        <w:t xml:space="preserve"> is a Blender </w:t>
-      </w:r>
-      <w:proofErr w:type="spellStart"/>
-      <w:r>
-        <w:rPr>
-          <w:lang w:val="en-US"/>
-        </w:rPr>
-        <w:t>addon</w:t>
-      </w:r>
-      <w:proofErr w:type="spellEnd"/>
-      <w:r>
-        <w:rPr>
-          <w:lang w:val="en-US"/>
-        </w:rPr>
-        <w:t xml:space="preserve"> supposed to produce a back-up of your video project. It will create an Archive Folder you specify, collects all the footage used into a </w:t>
-      </w:r>
-      <w:proofErr w:type="spellStart"/>
-      <w:r>
-        <w:rPr>
-          <w:lang w:val="en-US"/>
-        </w:rPr>
-        <w:t>destinct</w:t>
-      </w:r>
-      <w:proofErr w:type="spellEnd"/>
-      <w:r>
-        <w:rPr>
-          <w:lang w:val="en-US"/>
-        </w:rPr>
-        <w:t xml:space="preserve"> folder structure and </w:t>
-      </w:r>
-      <w:proofErr w:type="spellStart"/>
-      <w:r>
-        <w:rPr>
-          <w:lang w:val="en-US"/>
-        </w:rPr>
-        <w:t>relinks</w:t>
-      </w:r>
-      <w:proofErr w:type="spellEnd"/>
+        <w:t>The VSE Archiver is a Blender addon supposed to produce a back-up of your video project. It will create an Archive Folder you specify, collects all the footage used into a destinct folder structure and relinks</w:t>
+      </w:r>
       <w:r>
         <w:rPr>
           <w:lang w:val="en-US"/>
@@ -165,16 +97,8 @@
         <w:rPr>
           <w:lang w:val="en-US"/>
         </w:rPr>
-        <w:t xml:space="preserve">the new blend file created in the folder. This results in a handy </w:t>
-      </w:r>
-      <w:proofErr w:type="spellStart"/>
-      <w:r>
-        <w:rPr>
-          <w:lang w:val="en-US"/>
-        </w:rPr>
-        <w:t>BackUp</w:t>
-      </w:r>
-      <w:proofErr w:type="spellEnd"/>
+        <w:t>the new blend file created in the folder. This results in a handy BackUp</w:t>
+      </w:r>
       <w:r>
         <w:rPr>
           <w:lang w:val="en-US"/>
@@ -275,21 +199,7 @@
         <w:rPr>
           <w:lang w:val="en-US"/>
         </w:rPr>
-        <w:t xml:space="preserve">Decide whether you want to copy the original footage or render the </w:t>
-      </w:r>
-      <w:proofErr w:type="spellStart"/>
-      <w:r>
-        <w:rPr>
-          <w:lang w:val="en-US"/>
-        </w:rPr>
-        <w:t>indiviudal</w:t>
-      </w:r>
-      <w:proofErr w:type="spellEnd"/>
-      <w:r>
-        <w:rPr>
-          <w:lang w:val="en-US"/>
-        </w:rPr>
-        <w:t xml:space="preserve"> strips</w:t>
+        <w:t>Decide whether you want to copy the original footage or render the indiviudal strips</w:t>
       </w:r>
     </w:p>
     <w:p>
@@ -307,21 +217,7 @@
         <w:rPr>
           <w:lang w:val="en-US"/>
         </w:rPr>
-        <w:t xml:space="preserve">Footage includes Images, </w:t>
-      </w:r>
-      <w:proofErr w:type="spellStart"/>
-      <w:r>
-        <w:rPr>
-          <w:lang w:val="en-US"/>
-        </w:rPr>
-        <w:t>Imagesequences</w:t>
-      </w:r>
-      <w:proofErr w:type="spellEnd"/>
-      <w:r>
-        <w:rPr>
-          <w:lang w:val="en-US"/>
-        </w:rPr>
-        <w:t>, Video, Audio</w:t>
+        <w:t>Footage includes Images, Imagesequences, Video, Audio</w:t>
       </w:r>
       <w:r>
         <w:rPr>
@@ -333,21 +229,7 @@
         <w:rPr>
           <w:lang w:val="en-US"/>
         </w:rPr>
-        <w:t xml:space="preserve"> Fonts which will be found either used in </w:t>
-      </w:r>
-      <w:proofErr w:type="spellStart"/>
-      <w:r>
-        <w:rPr>
-          <w:lang w:val="en-US"/>
-        </w:rPr>
-        <w:t>vse</w:t>
-      </w:r>
-      <w:proofErr w:type="spellEnd"/>
-      <w:r>
-        <w:rPr>
-          <w:lang w:val="en-US"/>
-        </w:rPr>
-        <w:t xml:space="preserve"> strips or mentioned in the blend data </w:t>
+        <w:t xml:space="preserve"> Fonts which will be found either used in vse strips or mentioned in the blend data </w:t>
       </w:r>
     </w:p>
     <w:p>
@@ -397,21 +279,7 @@
         <w:rPr>
           <w:lang w:val="en-US"/>
         </w:rPr>
-        <w:t xml:space="preserve">(after installing) Find the </w:t>
-      </w:r>
-      <w:proofErr w:type="spellStart"/>
-      <w:r>
-        <w:rPr>
-          <w:lang w:val="en-US"/>
-        </w:rPr>
-        <w:t>Addon</w:t>
-      </w:r>
-      <w:proofErr w:type="spellEnd"/>
-      <w:r>
-        <w:rPr>
-          <w:lang w:val="en-US"/>
-        </w:rPr>
-        <w:t xml:space="preserve"> in the VSE toolbar (n-menu, to</w:t>
+        <w:t>(after installing) Find the Addon in the VSE toolbar (n-menu, to</w:t>
       </w:r>
       <w:r>
         <w:rPr>
@@ -447,21 +315,7 @@
         <w:rPr>
           <w:lang w:val="en-US"/>
         </w:rPr>
-        <w:t xml:space="preserve"> the </w:t>
-      </w:r>
-      <w:proofErr w:type="spellStart"/>
-      <w:r>
-        <w:rPr>
-          <w:lang w:val="en-US"/>
-        </w:rPr>
-        <w:t>addon</w:t>
-      </w:r>
-      <w:proofErr w:type="spellEnd"/>
-      <w:r>
-        <w:rPr>
-          <w:lang w:val="en-US"/>
-        </w:rPr>
-        <w:t xml:space="preserve"> </w:t>
+        <w:t xml:space="preserve"> the addon </w:t>
       </w:r>
       <w:r>
         <w:rPr>
@@ -509,41 +363,13 @@
         <w:rPr>
           <w:lang w:val="en-US"/>
         </w:rPr>
-        <w:t xml:space="preserve">Choose If you either want to collect the original footage (simple copy of all source files to the new </w:t>
-      </w:r>
-      <w:proofErr w:type="spellStart"/>
-      <w:r>
-        <w:rPr>
-          <w:lang w:val="en-US"/>
-        </w:rPr>
-        <w:t>Archiv</w:t>
-      </w:r>
-      <w:proofErr w:type="spellEnd"/>
-      <w:r>
-        <w:rPr>
-          <w:lang w:val="en-US"/>
-        </w:rPr>
-        <w:t xml:space="preserve"> folder structure) or collect the snippets (renders the individual sequences</w:t>
-      </w:r>
-      <w:r>
-        <w:rPr>
-          <w:lang w:val="en-US"/>
-        </w:rPr>
-        <w:t xml:space="preserve"> into the new </w:t>
-      </w:r>
-      <w:proofErr w:type="spellStart"/>
-      <w:r>
-        <w:rPr>
-          <w:lang w:val="en-US"/>
-        </w:rPr>
-        <w:t>Archiv</w:t>
-      </w:r>
-      <w:proofErr w:type="spellEnd"/>
-      <w:r>
-        <w:rPr>
-          <w:lang w:val="en-US"/>
-        </w:rPr>
-        <w:t xml:space="preserve"> folder structure</w:t>
+        <w:t>Choose If you either want to collect the original footage (simple copy of all source files to the new Archiv folder structure) or collect the snippets (renders the individual sequences</w:t>
+      </w:r>
+      <w:r>
+        <w:rPr>
+          <w:lang w:val="en-US"/>
+        </w:rPr>
+        <w:t xml:space="preserve"> into the new Archiv folder structure</w:t>
       </w:r>
       <w:r>
         <w:rPr>
@@ -585,35 +411,7 @@
         <w:rPr>
           <w:lang w:val="en-US"/>
         </w:rPr>
-        <w:t>Click “</w:t>
-      </w:r>
-      <w:proofErr w:type="spellStart"/>
-      <w:r>
-        <w:rPr>
-          <w:lang w:val="en-US"/>
-        </w:rPr>
-        <w:t>Archiv</w:t>
-      </w:r>
-      <w:proofErr w:type="spellEnd"/>
-      <w:r>
-        <w:rPr>
-          <w:lang w:val="en-US"/>
-        </w:rPr>
-        <w:t xml:space="preserve"> Originals” or “</w:t>
-      </w:r>
-      <w:proofErr w:type="spellStart"/>
-      <w:r>
-        <w:rPr>
-          <w:lang w:val="en-US"/>
-        </w:rPr>
-        <w:t>Archiv</w:t>
-      </w:r>
-      <w:proofErr w:type="spellEnd"/>
-      <w:r>
-        <w:rPr>
-          <w:lang w:val="en-US"/>
-        </w:rPr>
-        <w:t xml:space="preserve"> Snippets”, respectively</w:t>
+        <w:t>Click “Archiv Originals” or “Archiv Snippets”, respectively</w:t>
       </w:r>
       <w:r>
         <w:rPr>
@@ -643,23 +441,8 @@
         <w:rPr>
           <w:lang w:val="en-US"/>
         </w:rPr>
-        <w:t xml:space="preserve">The </w:t>
-      </w:r>
-      <w:proofErr w:type="spellStart"/>
-      <w:r>
-        <w:rPr>
-          <w:lang w:val="en-US"/>
-        </w:rPr>
-        <w:t>addon</w:t>
-      </w:r>
-      <w:proofErr w:type="spellEnd"/>
-      <w:r>
-        <w:rPr>
-          <w:lang w:val="en-US"/>
-        </w:rPr>
-        <w:t xml:space="preserve"> will now go through all scenes of the blend file and either copy all </w:t>
-      </w:r>
-      <w:proofErr w:type="spellStart"/>
+        <w:t xml:space="preserve">The addon will now go through all scenes of the blend file and either copy all </w:t>
+      </w:r>
       <w:r>
         <w:rPr>
           <w:lang w:val="en-US"/>
@@ -670,14 +453,7 @@
         <w:rPr>
           <w:lang w:val="en-US"/>
         </w:rPr>
-        <w:t>files</w:t>
-      </w:r>
-      <w:proofErr w:type="spellEnd"/>
-      <w:r>
-        <w:rPr>
-          <w:lang w:val="en-US"/>
-        </w:rPr>
-        <w:t xml:space="preserve"> used in the VSE or render all sequence strips</w:t>
+        <w:t>files used in the VSE or render all sequence strips</w:t>
       </w:r>
       <w:r>
         <w:rPr>
@@ -697,19 +473,11 @@
           <w:lang w:val="en-US"/>
         </w:rPr>
       </w:pPr>
-      <w:proofErr w:type="spellStart"/>
-      <w:r>
-        <w:rPr>
-          <w:lang w:val="en-US"/>
-        </w:rPr>
-        <w:t>Addon</w:t>
-      </w:r>
-      <w:proofErr w:type="spellEnd"/>
-      <w:r>
-        <w:rPr>
-          <w:lang w:val="en-US"/>
-        </w:rPr>
-        <w:t xml:space="preserve"> </w:t>
+      <w:r>
+        <w:rPr>
+          <w:lang w:val="en-US"/>
+        </w:rPr>
+        <w:t xml:space="preserve">Addon </w:t>
       </w:r>
       <w:r>
         <w:rPr>
@@ -735,19 +503,11 @@
           <w:lang w:val="en-US"/>
         </w:rPr>
       </w:pPr>
-      <w:proofErr w:type="spellStart"/>
-      <w:r>
-        <w:rPr>
-          <w:lang w:val="en-US"/>
-        </w:rPr>
-        <w:t>Relinks</w:t>
-      </w:r>
-      <w:proofErr w:type="spellEnd"/>
-      <w:r>
-        <w:rPr>
-          <w:lang w:val="en-US"/>
-        </w:rPr>
-        <w:t xml:space="preserve"> all the sequences and Blend data footage to the new location in the archive folder. </w:t>
+      <w:r>
+        <w:rPr>
+          <w:lang w:val="en-US"/>
+        </w:rPr>
+        <w:t xml:space="preserve">Relinks all the sequences and Blend data footage to the new location in the archive folder. </w:t>
       </w:r>
     </w:p>
     <w:p>
@@ -765,21 +525,7 @@
         <w:rPr>
           <w:lang w:val="en-US"/>
         </w:rPr>
-        <w:t xml:space="preserve">Makes the </w:t>
-      </w:r>
-      <w:proofErr w:type="spellStart"/>
-      <w:r>
-        <w:rPr>
-          <w:lang w:val="en-US"/>
-        </w:rPr>
-        <w:t>pathes</w:t>
-      </w:r>
-      <w:proofErr w:type="spellEnd"/>
-      <w:r>
-        <w:rPr>
-          <w:lang w:val="en-US"/>
-        </w:rPr>
-        <w:t xml:space="preserve"> relative</w:t>
+        <w:t>Makes the pathes relative</w:t>
       </w:r>
     </w:p>
     <w:p>
@@ -797,21 +543,7 @@
         <w:rPr>
           <w:lang w:val="en-US"/>
         </w:rPr>
-        <w:t xml:space="preserve">Blender awakes in the new </w:t>
-      </w:r>
-      <w:proofErr w:type="spellStart"/>
-      <w:r>
-        <w:rPr>
-          <w:lang w:val="en-US"/>
-        </w:rPr>
-        <w:t>Archiv</w:t>
-      </w:r>
-      <w:proofErr w:type="spellEnd"/>
-      <w:r>
-        <w:rPr>
-          <w:lang w:val="en-US"/>
-        </w:rPr>
-        <w:t xml:space="preserve"> file</w:t>
+        <w:t>Blender awakes in the new Archiv file</w:t>
       </w:r>
     </w:p>
     <w:p>
@@ -838,21 +570,7 @@
         <w:rPr>
           <w:lang w:val="en-US"/>
         </w:rPr>
-        <w:t xml:space="preserve">The VSE </w:t>
-      </w:r>
-      <w:proofErr w:type="spellStart"/>
-      <w:r>
-        <w:rPr>
-          <w:lang w:val="en-US"/>
-        </w:rPr>
-        <w:t>Archiver</w:t>
-      </w:r>
-      <w:proofErr w:type="spellEnd"/>
-      <w:r>
-        <w:rPr>
-          <w:lang w:val="en-US"/>
-        </w:rPr>
-        <w:t xml:space="preserve"> offers two different approaches of archiving your footage: </w:t>
+        <w:t xml:space="preserve">The VSE Archiver offers two different approaches of archiving your footage: </w:t>
       </w:r>
     </w:p>
     <w:p>
@@ -1014,21 +732,7 @@
         <w:rPr>
           <w:lang w:val="en-US"/>
         </w:rPr>
-        <w:t xml:space="preserve">ing them into the archive folder and </w:t>
-      </w:r>
-      <w:proofErr w:type="spellStart"/>
-      <w:r>
-        <w:rPr>
-          <w:lang w:val="en-US"/>
-        </w:rPr>
-        <w:t>relink</w:t>
-      </w:r>
-      <w:proofErr w:type="spellEnd"/>
-      <w:r>
-        <w:rPr>
-          <w:lang w:val="en-US"/>
-        </w:rPr>
-        <w:t xml:space="preserve"> them. Imagine the case where you filmed 10h hours, but only used 3 min of the material. </w:t>
+        <w:t xml:space="preserve">ing them into the archive folder and relink them. Imagine the case where you filmed 10h hours, but only used 3 min of the material. </w:t>
       </w:r>
       <w:r>
         <w:rPr>
@@ -1185,21 +889,7 @@
         <w:rPr>
           <w:lang w:val="en-US"/>
         </w:rPr>
-        <w:t xml:space="preserve">Rebuild Blend File: when this is checked the active blend file will be saved into the archive and all footage is </w:t>
-      </w:r>
-      <w:proofErr w:type="spellStart"/>
-      <w:r>
-        <w:rPr>
-          <w:lang w:val="en-US"/>
-        </w:rPr>
-        <w:t>relinked</w:t>
-      </w:r>
-      <w:proofErr w:type="spellEnd"/>
-      <w:r>
-        <w:rPr>
-          <w:lang w:val="en-US"/>
-        </w:rPr>
-        <w:t xml:space="preserve">. When unchecked only the source material is copied into the archive. </w:t>
+        <w:t xml:space="preserve">Rebuild Blend File: when this is checked the active blend file will be saved into the archive and all footage is relinked. When unchecked only the source material is copied into the archive. </w:t>
       </w:r>
     </w:p>
     <w:p>
@@ -1219,35 +909,7 @@
         <w:rPr>
           <w:lang w:val="en-US"/>
         </w:rPr>
-        <w:t xml:space="preserve"> When checked the </w:t>
-      </w:r>
-      <w:proofErr w:type="spellStart"/>
-      <w:r>
-        <w:rPr>
-          <w:lang w:val="en-US"/>
-        </w:rPr>
-        <w:t>addon</w:t>
-      </w:r>
-      <w:proofErr w:type="spellEnd"/>
-      <w:r>
-        <w:rPr>
-          <w:lang w:val="en-US"/>
-        </w:rPr>
-        <w:t xml:space="preserve"> will look for Images, </w:t>
-      </w:r>
-      <w:proofErr w:type="spellStart"/>
-      <w:r>
-        <w:rPr>
-          <w:lang w:val="en-US"/>
-        </w:rPr>
-        <w:t>Imagesequences</w:t>
-      </w:r>
-      <w:proofErr w:type="spellEnd"/>
-      <w:r>
-        <w:rPr>
-          <w:lang w:val="en-US"/>
-        </w:rPr>
-        <w:t>, Video, Audio and Fonts and save them in the archive. Important</w:t>
+        <w:t xml:space="preserve"> When checked the addon will look for Images, Imagesequences, Video, Audio and Fonts and save them in the archive. Important</w:t>
       </w:r>
       <w:r>
         <w:rPr>
@@ -1285,175 +947,280 @@
         </w:rPr>
         <w:t xml:space="preserve"> </w:t>
       </w:r>
-      <w:proofErr w:type="gramStart"/>
-      <w:r>
-        <w:rPr>
-          <w:lang w:val="en-US"/>
-        </w:rPr>
-        <w:t>1 .</w:t>
-      </w:r>
-      <w:proofErr w:type="gramEnd"/>
+      <w:r>
+        <w:rPr>
+          <w:lang w:val="en-US"/>
+        </w:rPr>
+        <w:t xml:space="preserve">1 . you do compositor stuff (colorgrading, stabilizing footage, vfx) in another scene via the compositor and use a scene strip in the vse 2. </w:t>
+      </w:r>
+      <w:r>
+        <w:rPr>
+          <w:lang w:val="en-US"/>
+        </w:rPr>
+        <w:t xml:space="preserve">You used another font then blender default 3. You use the scene strip of simple 3D scene with image textures… </w:t>
+      </w:r>
+    </w:p>
+    <w:p>
+      <w:pPr>
+        <w:ind w:firstLine="708"/>
+        <w:rPr>
+          <w:lang w:val="en-US"/>
+        </w:rPr>
+      </w:pPr>
+    </w:p>
+    <w:p>
+      <w:pPr>
+        <w:pStyle w:val="berschrift2"/>
+        <w:rPr>
+          <w:lang w:val="en-US"/>
+        </w:rPr>
+      </w:pPr>
+      <w:r>
+        <w:rPr>
+          <w:lang w:val="en-US"/>
+        </w:rPr>
+        <w:t xml:space="preserve">Collect Snippets </w:t>
+      </w:r>
+    </w:p>
+    <w:p>
+      <w:pPr>
+        <w:rPr>
+          <w:lang w:val="en-US"/>
+        </w:rPr>
+      </w:pPr>
+      <w:r>
+        <w:rPr>
+          <w:lang w:val="en-US"/>
+        </w:rPr>
+        <w:t xml:space="preserve">The Collect Snippets mode is primarily designed to render individual strips into video files. However, you can decide per type </w:t>
+      </w:r>
+      <w:r>
+        <w:rPr>
+          <w:lang w:val="en-US"/>
+        </w:rPr>
+        <w:t xml:space="preserve">or for the individual sequence whether you want it to be rendered or </w:t>
+      </w:r>
+      <w:r>
+        <w:rPr>
+          <w:lang w:val="en-US"/>
+        </w:rPr>
+        <w:t xml:space="preserve">the source files copied. For example in most cases it doesn’t make sense to render a video from a single image. The source should be copied instead. An image sequence might be more handy to be archived as video file. </w:t>
+      </w:r>
+      <w:r>
+        <w:rPr>
+          <w:lang w:val="en-US"/>
+        </w:rPr>
+        <w:t xml:space="preserve">Individual setting overwrites the type setting. </w:t>
+      </w:r>
+    </w:p>
+    <w:p>
+      <w:pPr>
+        <w:rPr>
+          <w:lang w:val="en-US"/>
+        </w:rPr>
+      </w:pPr>
+    </w:p>
+    <w:p>
+      <w:pPr>
+        <w:rPr>
+          <w:lang w:val="en-US"/>
+        </w:rPr>
+      </w:pPr>
+    </w:p>
+    <w:p>
+      <w:pPr>
+        <w:rPr>
+          <w:lang w:val="en-US"/>
+        </w:rPr>
+      </w:pPr>
+      <w:r>
+        <w:rPr>
+          <w:lang w:val="en-US"/>
+        </w:rPr>
+        <w:t>Settings by type:</w:t>
+      </w:r>
       <w:r>
         <w:rPr>
           <w:lang w:val="en-US"/>
         </w:rPr>
         <w:t xml:space="preserve"> </w:t>
       </w:r>
-      <w:proofErr w:type="gramStart"/>
-      <w:r>
-        <w:rPr>
-          <w:lang w:val="en-US"/>
-        </w:rPr>
-        <w:t>you</w:t>
-      </w:r>
-      <w:proofErr w:type="gramEnd"/>
-      <w:r>
-        <w:rPr>
-          <w:lang w:val="en-US"/>
-        </w:rPr>
-        <w:t xml:space="preserve"> do compositor stuff (</w:t>
-      </w:r>
-      <w:proofErr w:type="spellStart"/>
-      <w:r>
-        <w:rPr>
-          <w:lang w:val="en-US"/>
-        </w:rPr>
-        <w:t>colorgrading</w:t>
-      </w:r>
-      <w:proofErr w:type="spellEnd"/>
-      <w:r>
-        <w:rPr>
-          <w:lang w:val="en-US"/>
-        </w:rPr>
-        <w:t xml:space="preserve">, stabilizing footage, </w:t>
-      </w:r>
-      <w:proofErr w:type="spellStart"/>
-      <w:r>
-        <w:rPr>
-          <w:lang w:val="en-US"/>
-        </w:rPr>
-        <w:t>vfx</w:t>
-      </w:r>
-      <w:proofErr w:type="spellEnd"/>
-      <w:r>
-        <w:rPr>
-          <w:lang w:val="en-US"/>
-        </w:rPr>
-        <w:t xml:space="preserve">) in another scene via the compositor and use a scene strip in the </w:t>
-      </w:r>
-      <w:proofErr w:type="spellStart"/>
-      <w:r>
-        <w:rPr>
-          <w:lang w:val="en-US"/>
-        </w:rPr>
-        <w:t>vse</w:t>
-      </w:r>
-      <w:proofErr w:type="spellEnd"/>
-      <w:r>
-        <w:rPr>
-          <w:lang w:val="en-US"/>
-        </w:rPr>
-        <w:t xml:space="preserve"> 2. </w:t>
-      </w:r>
-      <w:r>
-        <w:rPr>
-          <w:lang w:val="en-US"/>
-        </w:rPr>
-        <w:t xml:space="preserve">You used another font then blender default 3. You use the scene strip of simple 3D scene with image textures… </w:t>
-      </w:r>
-    </w:p>
-    <w:p>
-      <w:pPr>
-        <w:ind w:firstLine="708"/>
-        <w:rPr>
-          <w:lang w:val="en-US"/>
-        </w:rPr>
-      </w:pPr>
-    </w:p>
-    <w:p>
-      <w:pPr>
-        <w:pStyle w:val="berschrift2"/>
-        <w:rPr>
-          <w:lang w:val="en-US"/>
-        </w:rPr>
-      </w:pPr>
-      <w:r>
-        <w:rPr>
-          <w:lang w:val="en-US"/>
-        </w:rPr>
-        <w:t xml:space="preserve">Collect Snippets </w:t>
-      </w:r>
-    </w:p>
-    <w:p>
-      <w:pPr>
-        <w:rPr>
-          <w:lang w:val="en-US"/>
-        </w:rPr>
-      </w:pPr>
-      <w:r>
-        <w:rPr>
-          <w:lang w:val="en-US"/>
-        </w:rPr>
-        <w:t xml:space="preserve">The Collect Snippets mode is primarily designed to render individual strips into video files. However, you can decide per type </w:t>
-      </w:r>
-      <w:r>
-        <w:rPr>
-          <w:lang w:val="en-US"/>
-        </w:rPr>
-        <w:t xml:space="preserve">or for the individual sequence whether you want it to be rendered or </w:t>
-      </w:r>
-      <w:r>
-        <w:rPr>
-          <w:lang w:val="en-US"/>
-        </w:rPr>
-        <w:t xml:space="preserve">the source files copied. For example in most cases it doesn’t make sense to render a video from a single image. The source should be copied instead. An image sequence might be </w:t>
-      </w:r>
-      <w:proofErr w:type="gramStart"/>
-      <w:r>
-        <w:rPr>
-          <w:lang w:val="en-US"/>
-        </w:rPr>
-        <w:t>more handy</w:t>
-      </w:r>
-      <w:proofErr w:type="gramEnd"/>
-      <w:r>
-        <w:rPr>
-          <w:lang w:val="en-US"/>
-        </w:rPr>
-        <w:t xml:space="preserve"> to be archived as video file. </w:t>
-      </w:r>
-      <w:r>
-        <w:rPr>
-          <w:lang w:val="en-US"/>
-        </w:rPr>
-        <w:t xml:space="preserve">Individual setting overwrites the type setting. </w:t>
-      </w:r>
-    </w:p>
-    <w:p>
-      <w:pPr>
-        <w:rPr>
-          <w:lang w:val="en-US"/>
-        </w:rPr>
-      </w:pPr>
-    </w:p>
-    <w:p>
-      <w:pPr>
-        <w:rPr>
-          <w:lang w:val="en-US"/>
-        </w:rPr>
-      </w:pPr>
-      <w:r>
-        <w:rPr>
-          <w:lang w:val="en-US"/>
-        </w:rPr>
-        <w:t>Settings by type:</w:t>
-      </w:r>
       <w:r>
         <w:rPr>
           <w:lang w:val="en-US"/>
         </w:rPr>
         <w:t xml:space="preserve"> </w:t>
       </w:r>
+    </w:p>
+    <w:p>
+      <w:pPr>
+        <w:pStyle w:val="Listenabsatz"/>
+        <w:numPr>
+          <w:ilvl w:val="0"/>
+          <w:numId w:val="5"/>
+        </w:numPr>
+        <w:rPr>
+          <w:lang w:val="en-US"/>
+        </w:rPr>
+      </w:pPr>
+      <w:r>
+        <w:rPr>
+          <w:lang w:val="en-US"/>
+        </w:rPr>
+        <w:t>Image</w:t>
+      </w:r>
+      <w:r>
+        <w:rPr>
+          <w:lang w:val="en-US"/>
+        </w:rPr>
+        <w:t>, Image</w:t>
+      </w:r>
+      <w:r>
+        <w:rPr>
+          <w:lang w:val="en-US"/>
+        </w:rPr>
+        <w:t>sequence, Movie, Audio</w:t>
+      </w:r>
+      <w:r>
+        <w:rPr>
+          <w:lang w:val="en-US"/>
+        </w:rPr>
+        <w:t xml:space="preserve">: </w:t>
+      </w:r>
+      <w:r>
+        <w:rPr>
+          <w:lang w:val="en-US"/>
+        </w:rPr>
+        <w:t>decide whether sequences of that type are rendered or the source files are copied.</w:t>
+      </w:r>
+    </w:p>
+    <w:p>
+      <w:pPr>
+        <w:pStyle w:val="Listenabsatz"/>
+        <w:numPr>
+          <w:ilvl w:val="0"/>
+          <w:numId w:val="5"/>
+        </w:numPr>
+        <w:rPr>
+          <w:lang w:val="en-US"/>
+        </w:rPr>
+      </w:pPr>
+      <w:r>
+        <w:rPr>
+          <w:lang w:val="en-US"/>
+        </w:rPr>
+        <w:t>Metastrips: can be rendered as one strip or the inside is handled as individual strips</w:t>
+      </w:r>
+    </w:p>
+    <w:p>
+      <w:pPr>
+        <w:pStyle w:val="Listenabsatz"/>
+        <w:numPr>
+          <w:ilvl w:val="0"/>
+          <w:numId w:val="5"/>
+        </w:numPr>
+        <w:rPr>
+          <w:lang w:val="en-US"/>
+        </w:rPr>
+      </w:pPr>
+      <w:r>
+        <w:rPr>
+          <w:lang w:val="en-US"/>
+        </w:rPr>
+        <w:t>Scene strips: can be rendered or ignored</w:t>
+      </w:r>
+    </w:p>
+    <w:p>
+      <w:pPr>
+        <w:rPr>
+          <w:lang w:val="en-US"/>
+        </w:rPr>
+      </w:pPr>
+    </w:p>
+    <w:p>
+      <w:pPr>
+        <w:rPr>
+          <w:lang w:val="en-US"/>
+        </w:rPr>
+      </w:pPr>
+      <w:r>
+        <w:rPr>
+          <w:lang w:val="en-US"/>
+        </w:rPr>
+        <w:t>Individual Settings:</w:t>
+      </w:r>
+    </w:p>
+    <w:p>
+      <w:pPr>
+        <w:rPr>
+          <w:lang w:val="en-US"/>
+        </w:rPr>
+      </w:pPr>
+      <w:r>
+        <w:rPr>
+          <w:lang w:val="en-US"/>
+        </w:rPr>
+        <w:t xml:space="preserve">When you select a sequence (active sequence) you can set copy or render (or for scene or meta strips as mentioned in settings by type) for this specific sequence. The individual setting will overwrite the settings set by type. </w:t>
+      </w:r>
+    </w:p>
+    <w:p>
+      <w:pPr>
+        <w:rPr>
+          <w:lang w:val="en-US"/>
+        </w:rPr>
+      </w:pPr>
+      <w:r>
+        <w:rPr>
+          <w:lang w:val="en-US"/>
+        </w:rPr>
+        <w:t xml:space="preserve">Include Blend Data, rebuild Blend </w:t>
+      </w:r>
+    </w:p>
+    <w:p>
+      <w:pPr>
+        <w:rPr>
+          <w:lang w:val="en-US"/>
+        </w:rPr>
+      </w:pPr>
+      <w:r>
+        <w:rPr>
+          <w:lang w:val="en-US"/>
+        </w:rPr>
+        <w:lastRenderedPageBreak/>
+        <w:t xml:space="preserve">Ignore Fade: </w:t>
+      </w:r>
+      <w:r>
+        <w:rPr>
+          <w:lang w:val="en-US"/>
+        </w:rPr>
+        <w:t>When this checkbox is activated the addon will remove the alpha fade of the sequencer strips for rendering and add them back to the newly rendered and replaced strip.</w:t>
+      </w:r>
+    </w:p>
+    <w:p>
+      <w:pPr>
+        <w:rPr>
+          <w:lang w:val="en-US"/>
+        </w:rPr>
+      </w:pPr>
+      <w:r>
+        <w:rPr>
+          <w:lang w:val="en-US"/>
+        </w:rPr>
+        <w:t xml:space="preserve">Update Sequence Data: The addon collects information about the sequences when initialized. When you add or remove sequences, this data needs to be updated by clicking this button. An information text will appear, when this is necessary </w:t>
+      </w:r>
+    </w:p>
+    <w:p>
+      <w:pPr>
+        <w:rPr>
+          <w:lang w:val="en-US"/>
+        </w:rPr>
+      </w:pPr>
+      <w:r>
+        <w:rPr>
+          <w:lang w:val="en-US"/>
+        </w:rPr>
+        <w:t>Reset Sequence Data: Resets all individual strip settings to the settings defined by type</w:t>
+      </w:r>
       <w:r>
         <w:rPr>
           <w:lang w:val="en-US"/>
@@ -1463,6 +1230,124 @@
     </w:p>
     <w:p>
       <w:pPr>
+        <w:rPr>
+          <w:lang w:val="en-US"/>
+        </w:rPr>
+      </w:pPr>
+    </w:p>
+    <w:p>
+      <w:pPr>
+        <w:rPr>
+          <w:lang w:val="en-US"/>
+        </w:rPr>
+      </w:pPr>
+    </w:p>
+    <w:p>
+      <w:pPr>
+        <w:rPr>
+          <w:lang w:val="en-US"/>
+        </w:rPr>
+      </w:pPr>
+      <w:r>
+        <w:rPr>
+          <w:lang w:val="en-US"/>
+        </w:rPr>
+        <w:t>The Folder Structure</w:t>
+      </w:r>
+    </w:p>
+    <w:p>
+      <w:pPr>
+        <w:rPr>
+          <w:lang w:val="en-US"/>
+        </w:rPr>
+      </w:pPr>
+      <w:r>
+        <w:rPr>
+          <w:lang w:val="en-US"/>
+        </w:rPr>
+        <w:t>How to install:</w:t>
+      </w:r>
+    </w:p>
+    <w:p>
+      <w:pPr>
+        <w:rPr>
+          <w:lang w:val="en-US"/>
+        </w:rPr>
+      </w:pPr>
+      <w:r>
+        <w:rPr>
+          <w:lang w:val="en-US"/>
+        </w:rPr>
+        <w:t xml:space="preserve">Download the zip file into a folder you will find again (don’t unzip). Open Blender and go to edit/Preferences. Click on “Addons” on the left side of the preferences window. Click install on top of the preferences window and find the vse archiver zip you downloaded in the beginning. Check the box next to the now installed addon. </w:t>
+      </w:r>
+    </w:p>
+    <w:p>
+      <w:pPr>
+        <w:rPr>
+          <w:lang w:val="en-US"/>
+        </w:rPr>
+      </w:pPr>
+    </w:p>
+    <w:p>
+      <w:pPr>
+        <w:rPr>
+          <w:lang w:val="en-US"/>
+        </w:rPr>
+      </w:pPr>
+      <w:r>
+        <w:rPr>
+          <w:lang w:val="en-US"/>
+        </w:rPr>
+        <w:t xml:space="preserve">Where to find it? </w:t>
+      </w:r>
+    </w:p>
+    <w:p>
+      <w:pPr>
+        <w:rPr>
+          <w:lang w:val="en-US"/>
+        </w:rPr>
+      </w:pPr>
+      <w:r>
+        <w:rPr>
+          <w:lang w:val="en-US"/>
+        </w:rPr>
+        <w:t>Find the controls of the addon under VSE Archiver in the right menu (n-menu)</w:t>
+      </w:r>
+      <w:r>
+        <w:rPr>
+          <w:lang w:val="en-US"/>
+        </w:rPr>
+        <w:t xml:space="preserve"> of the VSE E</w:t>
+      </w:r>
+      <w:r>
+        <w:rPr>
+          <w:lang w:val="en-US"/>
+        </w:rPr>
+        <w:t xml:space="preserve">ditor. </w:t>
+      </w:r>
+    </w:p>
+    <w:p>
+      <w:pPr>
+        <w:rPr>
+          <w:lang w:val="en-US"/>
+        </w:rPr>
+      </w:pPr>
+    </w:p>
+    <w:p>
+      <w:pPr>
+        <w:rPr>
+          <w:lang w:val="en-US"/>
+        </w:rPr>
+      </w:pPr>
+      <w:r>
+        <w:rPr>
+          <w:lang w:val="en-US"/>
+        </w:rPr>
+        <w:t>Random Details:</w:t>
+      </w:r>
+    </w:p>
+    <w:p>
+      <w:pPr>
         <w:pStyle w:val="Listenabsatz"/>
         <w:numPr>
           <w:ilvl w:val="0"/>
@@ -1476,45 +1361,13 @@
         <w:rPr>
           <w:lang w:val="en-US"/>
         </w:rPr>
-        <w:t>Image</w:t>
-      </w:r>
-      <w:r>
-        <w:rPr>
-          <w:lang w:val="en-US"/>
-        </w:rPr>
-        <w:t xml:space="preserve">, </w:t>
-      </w:r>
-      <w:proofErr w:type="spellStart"/>
-      <w:r>
-        <w:rPr>
-          <w:lang w:val="en-US"/>
-        </w:rPr>
-        <w:t>Image</w:t>
-      </w:r>
-      <w:r>
-        <w:rPr>
-          <w:lang w:val="en-US"/>
-        </w:rPr>
-        <w:t>sequence</w:t>
-      </w:r>
-      <w:proofErr w:type="spellEnd"/>
-      <w:r>
-        <w:rPr>
-          <w:lang w:val="en-US"/>
-        </w:rPr>
-        <w:t>, Movie, Audio</w:t>
-      </w:r>
-      <w:r>
-        <w:rPr>
-          <w:lang w:val="en-US"/>
-        </w:rPr>
-        <w:t xml:space="preserve">: </w:t>
-      </w:r>
-      <w:r>
-        <w:rPr>
-          <w:lang w:val="en-US"/>
-        </w:rPr>
-        <w:t>decide whether sequences of that type are rendered or the source files are copied.</w:t>
+        <w:t xml:space="preserve">Audio strips will be rendered as video file due to blenders (or mine?) inability </w:t>
+      </w:r>
+      <w:r>
+        <w:rPr>
+          <w:lang w:val="en-US"/>
+        </w:rPr>
+        <w:t>to render mp3, wav or similar audio files</w:t>
       </w:r>
     </w:p>
     <w:p>
@@ -1528,19 +1381,11 @@
           <w:lang w:val="en-US"/>
         </w:rPr>
       </w:pPr>
-      <w:proofErr w:type="spellStart"/>
-      <w:r>
-        <w:rPr>
-          <w:lang w:val="en-US"/>
-        </w:rPr>
-        <w:t>Metastrips</w:t>
-      </w:r>
-      <w:proofErr w:type="spellEnd"/>
-      <w:r>
-        <w:rPr>
-          <w:lang w:val="en-US"/>
-        </w:rPr>
-        <w:t>: can be rendered as one strip or the inside is handled as individual strips</w:t>
+      <w:r>
+        <w:rPr>
+          <w:lang w:val="en-US"/>
+        </w:rPr>
+        <w:t>Rendered movie strips will be without audio. This can only be avoided by packaging both together in a metastrip to get the video file with its audio</w:t>
       </w:r>
     </w:p>
     <w:p>
@@ -1551,102 +1396,64 @@
           <w:numId w:val="5"/>
         </w:numPr>
         <w:rPr>
-          <w:lang w:val="en-US"/>
-        </w:rPr>
-      </w:pPr>
-      <w:r>
-        <w:rPr>
-          <w:lang w:val="en-US"/>
-        </w:rPr>
-        <w:t>Scene strips: can be rendered or ignored</w:t>
-      </w:r>
-    </w:p>
-    <w:p>
-      <w:pPr>
-        <w:rPr>
-          <w:lang w:val="en-US"/>
-        </w:rPr>
-      </w:pPr>
-    </w:p>
-    <w:p>
-      <w:pPr>
-        <w:rPr>
-          <w:lang w:val="en-US"/>
-        </w:rPr>
-      </w:pPr>
-      <w:r>
-        <w:rPr>
-          <w:lang w:val="en-US"/>
-        </w:rPr>
-        <w:t>Individual Settings:</w:t>
-      </w:r>
-    </w:p>
-    <w:p>
-      <w:pPr>
-        <w:rPr>
-          <w:lang w:val="en-US"/>
-        </w:rPr>
-      </w:pPr>
-      <w:r>
-        <w:rPr>
-          <w:lang w:val="en-US"/>
-        </w:rPr>
-        <w:t xml:space="preserve">When you select a sequence (active sequence) you can set copy or render (or for scene or </w:t>
-      </w:r>
-      <w:proofErr w:type="gramStart"/>
-      <w:r>
-        <w:rPr>
-          <w:lang w:val="en-US"/>
-        </w:rPr>
-        <w:t>meta</w:t>
-      </w:r>
-      <w:proofErr w:type="gramEnd"/>
-      <w:r>
-        <w:rPr>
-          <w:lang w:val="en-US"/>
-        </w:rPr>
-        <w:t xml:space="preserve"> strips as mentioned in settings by type) for this specific sequence. The individual setting will overwrite the settings set by type. </w:t>
-      </w:r>
-    </w:p>
-    <w:p>
-      <w:pPr>
-        <w:rPr>
-          <w:lang w:val="en-US"/>
-        </w:rPr>
-      </w:pPr>
-      <w:r>
-        <w:rPr>
-          <w:lang w:val="en-US"/>
-        </w:rPr>
-        <w:lastRenderedPageBreak/>
-        <w:t xml:space="preserve">Update Sequence Data: The </w:t>
-      </w:r>
-      <w:proofErr w:type="spellStart"/>
-      <w:r>
-        <w:rPr>
-          <w:lang w:val="en-US"/>
-        </w:rPr>
-        <w:t>addon</w:t>
-      </w:r>
-      <w:proofErr w:type="spellEnd"/>
-      <w:r>
-        <w:rPr>
-          <w:lang w:val="en-US"/>
-        </w:rPr>
-        <w:t xml:space="preserve"> collects information about the sequences when initialized. When you add or remove sequences, this data needs to be updated by clicking this button. An information text will appear, when this is necessary </w:t>
-      </w:r>
-    </w:p>
-    <w:p>
-      <w:pPr>
-        <w:rPr>
-          <w:lang w:val="en-US"/>
-        </w:rPr>
-      </w:pPr>
-      <w:r>
-        <w:rPr>
-          <w:lang w:val="en-US"/>
-        </w:rPr>
-        <w:t>Reset Sequence Data: Resets all individual strip settings to the settings defined by type</w:t>
+          <w:highlight w:val="yellow"/>
+          <w:lang w:val="en-US"/>
+        </w:rPr>
+      </w:pPr>
+      <w:r>
+        <w:rPr>
+          <w:highlight w:val="yellow"/>
+          <w:lang w:val="en-US"/>
+        </w:rPr>
+        <w:t xml:space="preserve">Hidden strips will be ignored for rendering </w:t>
+      </w:r>
+    </w:p>
+    <w:p>
+      <w:pPr>
+        <w:pStyle w:val="Listenabsatz"/>
+        <w:numPr>
+          <w:ilvl w:val="0"/>
+          <w:numId w:val="5"/>
+        </w:numPr>
+        <w:rPr>
+          <w:lang w:val="en-US"/>
+        </w:rPr>
+      </w:pPr>
+      <w:r>
+        <w:rPr>
+          <w:lang w:val="en-US"/>
+        </w:rPr>
+        <w:t>The addon will not delete files. However, the addon will overwrite all files in its way</w:t>
+      </w:r>
+      <w:r>
+        <w:rPr>
+          <w:lang w:val="en-US"/>
+        </w:rPr>
+        <w:t xml:space="preserve"> (same path and file names)</w:t>
+      </w:r>
+      <w:r>
+        <w:rPr>
+          <w:lang w:val="en-US"/>
+        </w:rPr>
+        <w:t>. Thus, we</w:t>
+      </w:r>
+      <w:r>
+        <w:rPr>
+          <w:lang w:val="en-US"/>
+        </w:rPr>
+        <w:t xml:space="preserve"> strongly</w:t>
+      </w:r>
+      <w:r>
+        <w:rPr>
+          <w:lang w:val="en-US"/>
+        </w:rPr>
+        <w:t xml:space="preserve"> recommend using an empty folder as new archive destination. </w:t>
+      </w:r>
+      <w:r>
+        <w:rPr>
+          <w:lang w:val="en-US"/>
+        </w:rPr>
+        <w:t>We are not responsible for any data lost.</w:t>
       </w:r>
       <w:r>
         <w:rPr>
@@ -1657,208 +1464,6 @@
     </w:p>
     <w:p>
       <w:pPr>
-        <w:rPr>
-          <w:lang w:val="en-US"/>
-        </w:rPr>
-      </w:pPr>
-    </w:p>
-    <w:p>
-      <w:pPr>
-        <w:rPr>
-          <w:lang w:val="en-US"/>
-        </w:rPr>
-      </w:pPr>
-    </w:p>
-    <w:p>
-      <w:pPr>
-        <w:rPr>
-          <w:lang w:val="en-US"/>
-        </w:rPr>
-      </w:pPr>
-      <w:r>
-        <w:rPr>
-          <w:lang w:val="en-US"/>
-        </w:rPr>
-        <w:t>The Folder Structure</w:t>
-      </w:r>
-    </w:p>
-    <w:p>
-      <w:pPr>
-        <w:rPr>
-          <w:lang w:val="en-US"/>
-        </w:rPr>
-      </w:pPr>
-      <w:r>
-        <w:rPr>
-          <w:lang w:val="en-US"/>
-        </w:rPr>
-        <w:t>How to install:</w:t>
-      </w:r>
-    </w:p>
-    <w:p>
-      <w:pPr>
-        <w:rPr>
-          <w:lang w:val="en-US"/>
-        </w:rPr>
-      </w:pPr>
-      <w:r>
-        <w:rPr>
-          <w:lang w:val="en-US"/>
-        </w:rPr>
-        <w:t>Download the zip file into a folder you will find again (don’t unzip). Open Blender and go to edit/Preferences. Click on “</w:t>
-      </w:r>
-      <w:proofErr w:type="spellStart"/>
-      <w:r>
-        <w:rPr>
-          <w:lang w:val="en-US"/>
-        </w:rPr>
-        <w:t>Addons</w:t>
-      </w:r>
-      <w:proofErr w:type="spellEnd"/>
-      <w:r>
-        <w:rPr>
-          <w:lang w:val="en-US"/>
-        </w:rPr>
-        <w:t xml:space="preserve">” on the left side of the preferences window. Click install on top of the preferences window and find the </w:t>
-      </w:r>
-      <w:proofErr w:type="spellStart"/>
-      <w:r>
-        <w:rPr>
-          <w:lang w:val="en-US"/>
-        </w:rPr>
-        <w:t>vse</w:t>
-      </w:r>
-      <w:proofErr w:type="spellEnd"/>
-      <w:r>
-        <w:rPr>
-          <w:lang w:val="en-US"/>
-        </w:rPr>
-        <w:t xml:space="preserve"> </w:t>
-      </w:r>
-      <w:proofErr w:type="spellStart"/>
-      <w:r>
-        <w:rPr>
-          <w:lang w:val="en-US"/>
-        </w:rPr>
-        <w:t>archiver</w:t>
-      </w:r>
-      <w:proofErr w:type="spellEnd"/>
-      <w:r>
-        <w:rPr>
-          <w:lang w:val="en-US"/>
-        </w:rPr>
-        <w:t xml:space="preserve"> zip you downloaded in the beginning. Check the box next to the now installed </w:t>
-      </w:r>
-      <w:proofErr w:type="spellStart"/>
-      <w:r>
-        <w:rPr>
-          <w:lang w:val="en-US"/>
-        </w:rPr>
-        <w:t>addon</w:t>
-      </w:r>
-      <w:proofErr w:type="spellEnd"/>
-      <w:r>
-        <w:rPr>
-          <w:lang w:val="en-US"/>
-        </w:rPr>
-        <w:t xml:space="preserve">. </w:t>
-      </w:r>
-    </w:p>
-    <w:p>
-      <w:pPr>
-        <w:rPr>
-          <w:lang w:val="en-US"/>
-        </w:rPr>
-      </w:pPr>
-    </w:p>
-    <w:p>
-      <w:pPr>
-        <w:rPr>
-          <w:lang w:val="en-US"/>
-        </w:rPr>
-      </w:pPr>
-      <w:r>
-        <w:rPr>
-          <w:lang w:val="en-US"/>
-        </w:rPr>
-        <w:t xml:space="preserve">Where to find it? </w:t>
-      </w:r>
-    </w:p>
-    <w:p>
-      <w:pPr>
-        <w:rPr>
-          <w:lang w:val="en-US"/>
-        </w:rPr>
-      </w:pPr>
-      <w:r>
-        <w:rPr>
-          <w:lang w:val="en-US"/>
-        </w:rPr>
-        <w:t xml:space="preserve">Find the controls of the </w:t>
-      </w:r>
-      <w:proofErr w:type="spellStart"/>
-      <w:r>
-        <w:rPr>
-          <w:lang w:val="en-US"/>
-        </w:rPr>
-        <w:t>addon</w:t>
-      </w:r>
-      <w:proofErr w:type="spellEnd"/>
-      <w:r>
-        <w:rPr>
-          <w:lang w:val="en-US"/>
-        </w:rPr>
-        <w:t xml:space="preserve"> under VSE </w:t>
-      </w:r>
-      <w:proofErr w:type="spellStart"/>
-      <w:r>
-        <w:rPr>
-          <w:lang w:val="en-US"/>
-        </w:rPr>
-        <w:t>Archiver</w:t>
-      </w:r>
-      <w:proofErr w:type="spellEnd"/>
-      <w:r>
-        <w:rPr>
-          <w:lang w:val="en-US"/>
-        </w:rPr>
-        <w:t xml:space="preserve"> in the right menu (n-menu)</w:t>
-      </w:r>
-      <w:r>
-        <w:rPr>
-          <w:lang w:val="en-US"/>
-        </w:rPr>
-        <w:t xml:space="preserve"> of the VSE E</w:t>
-      </w:r>
-      <w:r>
-        <w:rPr>
-          <w:lang w:val="en-US"/>
-        </w:rPr>
-        <w:t xml:space="preserve">ditor. </w:t>
-      </w:r>
-    </w:p>
-    <w:p>
-      <w:pPr>
-        <w:rPr>
-          <w:lang w:val="en-US"/>
-        </w:rPr>
-      </w:pPr>
-    </w:p>
-    <w:p>
-      <w:pPr>
-        <w:rPr>
-          <w:lang w:val="en-US"/>
-        </w:rPr>
-      </w:pPr>
-      <w:r>
-        <w:rPr>
-          <w:lang w:val="en-US"/>
-        </w:rPr>
-        <w:t>Random Details:</w:t>
-      </w:r>
-    </w:p>
-    <w:p>
-      <w:pPr>
         <w:pStyle w:val="Listenabsatz"/>
         <w:numPr>
           <w:ilvl w:val="0"/>
@@ -1872,13 +1477,7 @@
         <w:rPr>
           <w:lang w:val="en-US"/>
         </w:rPr>
-        <w:t xml:space="preserve">Audio strips will be rendered as video file due to blenders (or mine?) inability </w:t>
-      </w:r>
-      <w:r>
-        <w:rPr>
-          <w:lang w:val="en-US"/>
-        </w:rPr>
-        <w:t>to render mp3, wav or similar audio files</w:t>
+        <w:t xml:space="preserve">Rendersettings will be used as defined in the active scene where the archive process was started. </w:t>
       </w:r>
     </w:p>
     <w:p>
@@ -1896,223 +1495,7 @@
         <w:rPr>
           <w:lang w:val="en-US"/>
         </w:rPr>
-        <w:t xml:space="preserve">Rendered movie strips will be without audio. This can only be avoided by packaging both together in a </w:t>
-      </w:r>
-      <w:proofErr w:type="spellStart"/>
-      <w:r>
-        <w:rPr>
-          <w:lang w:val="en-US"/>
-        </w:rPr>
-        <w:t>metastrip</w:t>
-      </w:r>
-      <w:proofErr w:type="spellEnd"/>
-      <w:r>
-        <w:rPr>
-          <w:lang w:val="en-US"/>
-        </w:rPr>
-        <w:t xml:space="preserve"> to get the video file with its audio</w:t>
-      </w:r>
-    </w:p>
-    <w:p>
-      <w:pPr>
-        <w:pStyle w:val="Listenabsatz"/>
-        <w:numPr>
-          <w:ilvl w:val="0"/>
-          <w:numId w:val="5"/>
-        </w:numPr>
-        <w:rPr>
-          <w:highlight w:val="yellow"/>
-          <w:lang w:val="en-US"/>
-        </w:rPr>
-      </w:pPr>
-      <w:r>
-        <w:rPr>
-          <w:highlight w:val="yellow"/>
-          <w:lang w:val="en-US"/>
-        </w:rPr>
-        <w:t xml:space="preserve">Hidden strips will be ignored for rendering </w:t>
-      </w:r>
-    </w:p>
-    <w:p>
-      <w:pPr>
-        <w:pStyle w:val="Listenabsatz"/>
-        <w:numPr>
-          <w:ilvl w:val="0"/>
-          <w:numId w:val="5"/>
-        </w:numPr>
-        <w:rPr>
-          <w:lang w:val="en-US"/>
-        </w:rPr>
-      </w:pPr>
-      <w:r>
-        <w:rPr>
-          <w:lang w:val="en-US"/>
-        </w:rPr>
-        <w:t xml:space="preserve">The </w:t>
-      </w:r>
-      <w:proofErr w:type="spellStart"/>
-      <w:r>
-        <w:rPr>
-          <w:lang w:val="en-US"/>
-        </w:rPr>
-        <w:t>addon</w:t>
-      </w:r>
-      <w:proofErr w:type="spellEnd"/>
-      <w:r>
-        <w:rPr>
-          <w:lang w:val="en-US"/>
-        </w:rPr>
-        <w:t xml:space="preserve"> will not delete files. However, the </w:t>
-      </w:r>
-      <w:proofErr w:type="spellStart"/>
-      <w:r>
-        <w:rPr>
-          <w:lang w:val="en-US"/>
-        </w:rPr>
-        <w:t>addon</w:t>
-      </w:r>
-      <w:proofErr w:type="spellEnd"/>
-      <w:r>
-        <w:rPr>
-          <w:lang w:val="en-US"/>
-        </w:rPr>
-        <w:t xml:space="preserve"> will overwrite all files in its way</w:t>
-      </w:r>
-      <w:r>
-        <w:rPr>
-          <w:lang w:val="en-US"/>
-        </w:rPr>
-        <w:t xml:space="preserve"> (same path and file names)</w:t>
-      </w:r>
-      <w:r>
-        <w:rPr>
-          <w:lang w:val="en-US"/>
-        </w:rPr>
-        <w:t>. Thus, we</w:t>
-      </w:r>
-      <w:r>
-        <w:rPr>
-          <w:lang w:val="en-US"/>
-        </w:rPr>
-        <w:t xml:space="preserve"> strongly</w:t>
-      </w:r>
-      <w:r>
-        <w:rPr>
-          <w:lang w:val="en-US"/>
-        </w:rPr>
-        <w:t xml:space="preserve"> recommend using an empty folder as new archive destination. </w:t>
-      </w:r>
-      <w:r>
-        <w:rPr>
-          <w:lang w:val="en-US"/>
-        </w:rPr>
-        <w:t>We are not responsible for any data lost.</w:t>
-      </w:r>
-      <w:r>
-        <w:rPr>
-          <w:lang w:val="en-US"/>
-        </w:rPr>
-        <w:t xml:space="preserve"> </w:t>
-      </w:r>
-    </w:p>
-    <w:p>
-      <w:pPr>
-        <w:pStyle w:val="Listenabsatz"/>
-        <w:numPr>
-          <w:ilvl w:val="0"/>
-          <w:numId w:val="5"/>
-        </w:numPr>
-        <w:rPr>
-          <w:lang w:val="en-US"/>
-        </w:rPr>
-      </w:pPr>
-      <w:proofErr w:type="spellStart"/>
-      <w:r>
-        <w:rPr>
-          <w:lang w:val="en-US"/>
-        </w:rPr>
-        <w:t>Rendersettings</w:t>
-      </w:r>
-      <w:proofErr w:type="spellEnd"/>
-      <w:r>
-        <w:rPr>
-          <w:lang w:val="en-US"/>
-        </w:rPr>
-        <w:t xml:space="preserve"> will be used as defined in the active scene where the archive process was started. </w:t>
-      </w:r>
-    </w:p>
-    <w:p>
-      <w:pPr>
-        <w:pStyle w:val="Listenabsatz"/>
-        <w:numPr>
-          <w:ilvl w:val="0"/>
-          <w:numId w:val="5"/>
-        </w:numPr>
-        <w:rPr>
-          <w:lang w:val="en-US"/>
-        </w:rPr>
-      </w:pPr>
-      <w:r>
-        <w:rPr>
-          <w:lang w:val="en-US"/>
-        </w:rPr>
-        <w:t xml:space="preserve">Rendered as set in render settings of the initial scene the </w:t>
-      </w:r>
-      <w:proofErr w:type="spellStart"/>
-      <w:r>
-        <w:rPr>
-          <w:lang w:val="en-US"/>
-        </w:rPr>
-        <w:t>addon</w:t>
-      </w:r>
-      <w:proofErr w:type="spellEnd"/>
-      <w:r>
-        <w:rPr>
-          <w:lang w:val="en-US"/>
-        </w:rPr>
-        <w:t xml:space="preserve"> is started from. However, different </w:t>
-      </w:r>
-      <w:proofErr w:type="spellStart"/>
-      <w:r>
-        <w:rPr>
-          <w:lang w:val="en-US"/>
-        </w:rPr>
-        <w:t>Colormanagement</w:t>
-      </w:r>
-      <w:proofErr w:type="spellEnd"/>
-      <w:r>
-        <w:rPr>
-          <w:lang w:val="en-US"/>
-        </w:rPr>
-        <w:t xml:space="preserve">, </w:t>
-      </w:r>
-      <w:proofErr w:type="spellStart"/>
-      <w:r>
-        <w:rPr>
-          <w:lang w:val="en-US"/>
-        </w:rPr>
-        <w:t>Postprocessing</w:t>
-      </w:r>
-      <w:proofErr w:type="spellEnd"/>
-      <w:r>
-        <w:rPr>
-          <w:lang w:val="en-US"/>
-        </w:rPr>
-        <w:t xml:space="preserve">, in different scenes will not be </w:t>
-      </w:r>
-      <w:proofErr w:type="spellStart"/>
-      <w:r>
-        <w:rPr>
-          <w:lang w:val="en-US"/>
-        </w:rPr>
-        <w:t>homogeniesded</w:t>
-      </w:r>
-      <w:proofErr w:type="spellEnd"/>
-      <w:r>
-        <w:rPr>
-          <w:lang w:val="en-US"/>
-        </w:rPr>
-        <w:t xml:space="preserve"> </w:t>
+        <w:t xml:space="preserve">Rendered as set in render settings of the initial scene the addon is started from. However, different Colormanagement, Postprocessing, in different scenes will not be homogeniesded </w:t>
       </w:r>
     </w:p>
     <w:sectPr>
@@ -3222,7 +2605,7 @@
   <a:extraClrSchemeLst/>
   <a:extLst>
     <a:ext uri="{05A4C25C-085E-4340-85A3-A5531E510DB2}">
-      <thm15:themeFamily xmlns="" xmlns:thm15="http://schemas.microsoft.com/office/thememl/2012/main" name="Office Theme" id="{62F939B6-93AF-4DB8-9C6B-D6C7DFDC589F}" vid="{4A3C46E8-61CC-4603-A589-7422A47A8E4A}"/>
+      <thm15:themeFamily xmlns:thm15="http://schemas.microsoft.com/office/thememl/2012/main" xmlns="" name="Office Theme" id="{62F939B6-93AF-4DB8-9C6B-D6C7DFDC589F}" vid="{4A3C46E8-61CC-4603-A589-7422A47A8E4A}"/>
     </a:ext>
   </a:extLst>
 </a:theme>

</xml_diff>

<commit_message>
catching copying errors and reporting to user in text editor
</commit_message>
<xml_diff>
--- a/Documentation_VSE Archiver.docx
+++ b/Documentation_VSE Archiver.docx
@@ -1187,7 +1187,13 @@
           <w:lang w:val="en-US"/>
         </w:rPr>
         <w:lastRenderedPageBreak/>
-        <w:t xml:space="preserve">Ignore Fade: </w:t>
+        <w:t>Full Opacity during Render</w:t>
+      </w:r>
+      <w:r>
+        <w:rPr>
+          <w:lang w:val="en-US"/>
+        </w:rPr>
+        <w:t xml:space="preserve">: </w:t>
       </w:r>
       <w:r>
         <w:rPr>
@@ -1369,6 +1375,12 @@
         </w:rPr>
         <w:t>to render mp3, wav or similar audio files</w:t>
       </w:r>
+      <w:r>
+        <w:rPr>
+          <w:lang w:val="en-US"/>
+        </w:rPr>
+        <w:t xml:space="preserve">. The addon will show a warning when the render format is not </w:t>
+      </w:r>
     </w:p>
     <w:p>
       <w:pPr>
@@ -1496,6 +1508,24 @@
           <w:lang w:val="en-US"/>
         </w:rPr>
         <w:t xml:space="preserve">Rendered as set in render settings of the initial scene the addon is started from. However, different Colormanagement, Postprocessing, in different scenes will not be homogeniesded </w:t>
+      </w:r>
+    </w:p>
+    <w:p>
+      <w:pPr>
+        <w:pStyle w:val="Listenabsatz"/>
+        <w:numPr>
+          <w:ilvl w:val="0"/>
+          <w:numId w:val="5"/>
+        </w:numPr>
+        <w:rPr>
+          <w:lang w:val="en-US"/>
+        </w:rPr>
+      </w:pPr>
+      <w:r>
+        <w:rPr>
+          <w:lang w:val="en-US"/>
+        </w:rPr>
+        <w:t>All sequences will be rendered independent of the set frame range. However, strips in –frames not get rendered</w:t>
       </w:r>
     </w:p>
     <w:sectPr>
@@ -2605,7 +2635,7 @@
   <a:extraClrSchemeLst/>
   <a:extLst>
     <a:ext uri="{05A4C25C-085E-4340-85A3-A5531E510DB2}">
-      <thm15:themeFamily xmlns:thm15="http://schemas.microsoft.com/office/thememl/2012/main" xmlns="" name="Office Theme" id="{62F939B6-93AF-4DB8-9C6B-D6C7DFDC589F}" vid="{4A3C46E8-61CC-4603-A589-7422A47A8E4A}"/>
+      <thm15:themeFamily xmlns="" xmlns:thm15="http://schemas.microsoft.com/office/thememl/2012/main" name="Office Theme" id="{62F939B6-93AF-4DB8-9C6B-D6C7DFDC589F}" vid="{4A3C46E8-61CC-4603-A589-7422A47A8E4A}"/>
     </a:ext>
   </a:extLst>
 </a:theme>

</xml_diff>

<commit_message>
indivual settings are now set by type, forces an order to selection. Individual in the end decides about rendering or not
</commit_message>
<xml_diff>
--- a/Documentation_VSE Archiver.docx
+++ b/Documentation_VSE Archiver.docx
@@ -1247,6 +1247,26 @@
           <w:lang w:val="en-US"/>
         </w:rPr>
       </w:pPr>
+      <w:r>
+        <w:rPr>
+          <w:lang w:val="en-US"/>
+        </w:rPr>
+        <w:t xml:space="preserve">Warning panel: </w:t>
+      </w:r>
+    </w:p>
+    <w:p>
+      <w:pPr>
+        <w:rPr>
+          <w:lang w:val="en-US"/>
+        </w:rPr>
+      </w:pPr>
+    </w:p>
+    <w:p>
+      <w:pPr>
+        <w:rPr>
+          <w:lang w:val="en-US"/>
+        </w:rPr>
+      </w:pPr>
     </w:p>
     <w:p>
       <w:pPr>
@@ -1525,7 +1545,21 @@
         <w:rPr>
           <w:lang w:val="en-US"/>
         </w:rPr>
-        <w:t>All sequences will be rendered independent of the set frame range. However, strips in –frames not get rendered</w:t>
+        <w:t xml:space="preserve">All sequences will be rendered independent of the set frame range. </w:t>
+      </w:r>
+      <w:r>
+        <w:rPr>
+          <w:highlight w:val="yellow"/>
+          <w:lang w:val="en-US"/>
+        </w:rPr>
+        <w:t>However, strips in –frames not get rendered</w:t>
+      </w:r>
+      <w:r>
+        <w:rPr>
+          <w:highlight w:val="yellow"/>
+          <w:lang w:val="en-US"/>
+        </w:rPr>
+        <w:t>.</w:t>
       </w:r>
     </w:p>
     <w:sectPr>

</xml_diff>